<commit_message>
Update form báo cáo cá nhân
</commit_message>
<xml_diff>
--- a/Thu7_Nhom10_Final/Báo cáo cá nhân/3120410428_TrieuKhanhQuang.docx
+++ b/Thu7_Nhom10_Final/Báo cáo cá nhân/3120410428_TrieuKhanhQuang.docx
@@ -697,6 +697,470 @@
         </mc:AlternateContent>
       </w:r>
     </w:p>
+    <w:p>
+      <w:pPr>
+        <w:pStyle w:val="Heading1"/>
+        <w:spacing w:before="480" w:after="480" w:line="360" w:lineRule="auto"/>
+        <w:jc w:val="center"/>
+        <w:rPr>
+          <w:b/>
+          <w:bCs/>
+          <w:color w:val="auto"/>
+        </w:rPr>
+      </w:pPr>
+      <w:r>
+        <w:rPr>
+          <w:b/>
+          <w:bCs/>
+          <w:color w:val="auto"/>
+        </w:rPr>
+        <w:lastRenderedPageBreak/>
+        <w:t>Báo cáo cá nhân</w:t>
+      </w:r>
+    </w:p>
+    <w:p>
+      <w:pPr>
+        <w:spacing w:before="80" w:after="80" w:line="360" w:lineRule="auto"/>
+        <w:jc w:val="both"/>
+        <w:rPr>
+          <w:rFonts w:asciiTheme="majorHAnsi" w:hAnsiTheme="majorHAnsi" w:cstheme="majorHAnsi"/>
+          <w:sz w:val="26"/>
+          <w:szCs w:val="26"/>
+        </w:rPr>
+      </w:pPr>
+      <w:r>
+        <w:rPr>
+          <w:rFonts w:asciiTheme="majorHAnsi" w:hAnsiTheme="majorHAnsi" w:cstheme="majorHAnsi"/>
+          <w:sz w:val="26"/>
+          <w:szCs w:val="26"/>
+        </w:rPr>
+        <w:t xml:space="preserve">Họ </w:t>
+      </w:r>
+      <w:r>
+        <w:rPr>
+          <w:rFonts w:asciiTheme="majorHAnsi" w:hAnsiTheme="majorHAnsi" w:cstheme="majorHAnsi"/>
+          <w:sz w:val="26"/>
+          <w:szCs w:val="26"/>
+        </w:rPr>
+        <w:t xml:space="preserve">Tên: </w:t>
+      </w:r>
+      <w:r>
+        <w:rPr>
+          <w:rFonts w:asciiTheme="majorHAnsi" w:hAnsiTheme="majorHAnsi" w:cstheme="majorHAnsi"/>
+          <w:sz w:val="26"/>
+          <w:szCs w:val="26"/>
+        </w:rPr>
+        <w:t>Triệu Khánh Quang</w:t>
+      </w:r>
+      <w:r>
+        <w:rPr>
+          <w:rFonts w:asciiTheme="majorHAnsi" w:hAnsiTheme="majorHAnsi" w:cstheme="majorHAnsi"/>
+          <w:sz w:val="26"/>
+          <w:szCs w:val="26"/>
+        </w:rPr>
+        <w:tab/>
+      </w:r>
+      <w:r>
+        <w:rPr>
+          <w:rFonts w:asciiTheme="majorHAnsi" w:hAnsiTheme="majorHAnsi" w:cstheme="majorHAnsi"/>
+          <w:sz w:val="26"/>
+          <w:szCs w:val="26"/>
+        </w:rPr>
+        <w:tab/>
+      </w:r>
+      <w:r>
+        <w:rPr>
+          <w:rFonts w:asciiTheme="majorHAnsi" w:hAnsiTheme="majorHAnsi" w:cstheme="majorHAnsi"/>
+          <w:sz w:val="26"/>
+          <w:szCs w:val="26"/>
+        </w:rPr>
+        <w:tab/>
+      </w:r>
+      <w:r>
+        <w:rPr>
+          <w:rFonts w:asciiTheme="majorHAnsi" w:hAnsiTheme="majorHAnsi" w:cstheme="majorHAnsi"/>
+          <w:sz w:val="26"/>
+          <w:szCs w:val="26"/>
+        </w:rPr>
+        <w:tab/>
+      </w:r>
+      <w:r>
+        <w:rPr>
+          <w:rFonts w:asciiTheme="majorHAnsi" w:hAnsiTheme="majorHAnsi" w:cstheme="majorHAnsi"/>
+          <w:sz w:val="26"/>
+          <w:szCs w:val="26"/>
+        </w:rPr>
+        <w:tab/>
+        <w:t>MSSV: 3120410</w:t>
+      </w:r>
+      <w:r>
+        <w:rPr>
+          <w:rFonts w:asciiTheme="majorHAnsi" w:hAnsiTheme="majorHAnsi" w:cstheme="majorHAnsi"/>
+          <w:sz w:val="26"/>
+          <w:szCs w:val="26"/>
+        </w:rPr>
+        <w:t>428</w:t>
+      </w:r>
+    </w:p>
+    <w:p>
+      <w:pPr>
+        <w:spacing w:before="80" w:after="80" w:line="360" w:lineRule="auto"/>
+        <w:jc w:val="both"/>
+        <w:rPr>
+          <w:rFonts w:asciiTheme="majorHAnsi" w:hAnsiTheme="majorHAnsi" w:cstheme="majorHAnsi"/>
+          <w:sz w:val="26"/>
+          <w:szCs w:val="26"/>
+        </w:rPr>
+      </w:pPr>
+      <w:r>
+        <w:rPr>
+          <w:rFonts w:asciiTheme="majorHAnsi" w:hAnsiTheme="majorHAnsi" w:cstheme="majorHAnsi"/>
+          <w:sz w:val="26"/>
+          <w:szCs w:val="26"/>
+        </w:rPr>
+        <w:t xml:space="preserve">Tên </w:t>
+      </w:r>
+      <w:r>
+        <w:rPr>
+          <w:rFonts w:asciiTheme="majorHAnsi" w:hAnsiTheme="majorHAnsi" w:cstheme="majorHAnsi" w:hint="eastAsia"/>
+          <w:sz w:val="26"/>
+          <w:szCs w:val="26"/>
+        </w:rPr>
+        <w:t>đ</w:t>
+      </w:r>
+      <w:r>
+        <w:rPr>
+          <w:rFonts w:asciiTheme="majorHAnsi" w:hAnsiTheme="majorHAnsi" w:cstheme="majorHAnsi"/>
+          <w:sz w:val="26"/>
+          <w:szCs w:val="26"/>
+        </w:rPr>
+        <w:t xml:space="preserve">ồ án: </w:t>
+      </w:r>
+      <w:r>
+        <w:rPr>
+          <w:rFonts w:asciiTheme="majorHAnsi" w:hAnsiTheme="majorHAnsi" w:cstheme="majorHAnsi"/>
+          <w:sz w:val="26"/>
+          <w:szCs w:val="26"/>
+        </w:rPr>
+        <w:t>Tìm hiểu về Appsheet – Quản lý nhà kho</w:t>
+      </w:r>
+      <w:r>
+        <w:rPr>
+          <w:rFonts w:asciiTheme="majorHAnsi" w:hAnsiTheme="majorHAnsi" w:cstheme="majorHAnsi"/>
+          <w:sz w:val="26"/>
+          <w:szCs w:val="26"/>
+        </w:rPr>
+        <w:tab/>
+      </w:r>
+      <w:r>
+        <w:rPr>
+          <w:rFonts w:asciiTheme="majorHAnsi" w:hAnsiTheme="majorHAnsi" w:cstheme="majorHAnsi"/>
+          <w:sz w:val="26"/>
+          <w:szCs w:val="26"/>
+        </w:rPr>
+        <w:tab/>
+        <w:t xml:space="preserve">Nhóm: </w:t>
+      </w:r>
+      <w:r>
+        <w:rPr>
+          <w:rFonts w:asciiTheme="majorHAnsi" w:hAnsiTheme="majorHAnsi" w:cstheme="majorHAnsi"/>
+          <w:sz w:val="26"/>
+          <w:szCs w:val="26"/>
+        </w:rPr>
+        <w:t>10</w:t>
+      </w:r>
+    </w:p>
+    <w:p>
+      <w:pPr>
+        <w:spacing w:before="80" w:after="80" w:line="360" w:lineRule="auto"/>
+        <w:jc w:val="both"/>
+        <w:rPr>
+          <w:rFonts w:asciiTheme="majorHAnsi" w:hAnsiTheme="majorHAnsi" w:cstheme="majorHAnsi"/>
+          <w:sz w:val="26"/>
+          <w:szCs w:val="26"/>
+        </w:rPr>
+      </w:pPr>
+      <w:r>
+        <w:rPr>
+          <w:rFonts w:asciiTheme="majorHAnsi" w:hAnsiTheme="majorHAnsi" w:cstheme="majorHAnsi"/>
+          <w:sz w:val="26"/>
+          <w:szCs w:val="26"/>
+        </w:rPr>
+        <w:t xml:space="preserve">Môn: Các công nghệ lập trình hiện </w:t>
+      </w:r>
+      <w:r>
+        <w:rPr>
+          <w:rFonts w:asciiTheme="majorHAnsi" w:hAnsiTheme="majorHAnsi" w:cstheme="majorHAnsi" w:hint="eastAsia"/>
+          <w:sz w:val="26"/>
+          <w:szCs w:val="26"/>
+        </w:rPr>
+        <w:t>đ</w:t>
+      </w:r>
+      <w:r>
+        <w:rPr>
+          <w:rFonts w:asciiTheme="majorHAnsi" w:hAnsiTheme="majorHAnsi" w:cstheme="majorHAnsi"/>
+          <w:sz w:val="26"/>
+          <w:szCs w:val="26"/>
+        </w:rPr>
+        <w:t xml:space="preserve">ại </w:t>
+      </w:r>
+      <w:r>
+        <w:rPr>
+          <w:rFonts w:asciiTheme="majorHAnsi" w:hAnsiTheme="majorHAnsi" w:cstheme="majorHAnsi"/>
+          <w:sz w:val="26"/>
+          <w:szCs w:val="26"/>
+        </w:rPr>
+        <w:tab/>
+      </w:r>
+      <w:r>
+        <w:rPr>
+          <w:rFonts w:asciiTheme="majorHAnsi" w:hAnsiTheme="majorHAnsi" w:cstheme="majorHAnsi"/>
+          <w:sz w:val="26"/>
+          <w:szCs w:val="26"/>
+        </w:rPr>
+        <w:tab/>
+      </w:r>
+      <w:r>
+        <w:rPr>
+          <w:rFonts w:asciiTheme="majorHAnsi" w:hAnsiTheme="majorHAnsi" w:cstheme="majorHAnsi"/>
+          <w:sz w:val="26"/>
+          <w:szCs w:val="26"/>
+        </w:rPr>
+        <w:tab/>
+      </w:r>
+      <w:r>
+        <w:rPr>
+          <w:rFonts w:asciiTheme="majorHAnsi" w:hAnsiTheme="majorHAnsi" w:cstheme="majorHAnsi"/>
+          <w:sz w:val="26"/>
+          <w:szCs w:val="26"/>
+        </w:rPr>
+        <w:tab/>
+        <w:t>Mã: 841072</w:t>
+      </w:r>
+    </w:p>
+    <w:p>
+      <w:pPr>
+        <w:pStyle w:val="Heading2"/>
+        <w:spacing w:before="360" w:after="360" w:line="360" w:lineRule="auto"/>
+        <w:jc w:val="both"/>
+        <w:rPr>
+          <w:b/>
+          <w:bCs/>
+          <w:color w:val="auto"/>
+          <w:sz w:val="32"/>
+          <w:szCs w:val="32"/>
+        </w:rPr>
+      </w:pPr>
+      <w:r>
+        <w:rPr>
+          <w:b/>
+          <w:bCs/>
+          <w:color w:val="auto"/>
+          <w:sz w:val="32"/>
+          <w:szCs w:val="32"/>
+        </w:rPr>
+        <w:t xml:space="preserve">Các phần </w:t>
+      </w:r>
+      <w:r>
+        <w:rPr>
+          <w:rFonts w:hint="eastAsia"/>
+          <w:b/>
+          <w:bCs/>
+          <w:color w:val="auto"/>
+          <w:sz w:val="32"/>
+          <w:szCs w:val="32"/>
+        </w:rPr>
+        <w:t>đã</w:t>
+      </w:r>
+      <w:r>
+        <w:rPr>
+          <w:b/>
+          <w:bCs/>
+          <w:color w:val="auto"/>
+          <w:sz w:val="32"/>
+          <w:szCs w:val="32"/>
+        </w:rPr>
+        <w:t xml:space="preserve"> làm trong báo cáo chung </w:t>
+      </w:r>
+    </w:p>
+    <w:p>
+      <w:pPr>
+        <w:spacing w:before="80" w:after="80" w:line="360" w:lineRule="auto"/>
+        <w:jc w:val="both"/>
+        <w:rPr>
+          <w:rFonts w:asciiTheme="majorHAnsi" w:hAnsiTheme="majorHAnsi" w:cstheme="majorHAnsi"/>
+          <w:sz w:val="26"/>
+          <w:szCs w:val="26"/>
+        </w:rPr>
+      </w:pPr>
+    </w:p>
+    <w:p>
+      <w:pPr>
+        <w:pStyle w:val="Heading2"/>
+        <w:spacing w:before="360" w:after="360" w:line="360" w:lineRule="auto"/>
+        <w:jc w:val="both"/>
+        <w:rPr>
+          <w:b/>
+          <w:bCs/>
+          <w:color w:val="auto"/>
+          <w:sz w:val="32"/>
+          <w:szCs w:val="32"/>
+        </w:rPr>
+      </w:pPr>
+      <w:r>
+        <w:rPr>
+          <w:b/>
+          <w:bCs/>
+          <w:color w:val="auto"/>
+          <w:sz w:val="32"/>
+          <w:szCs w:val="32"/>
+        </w:rPr>
+        <w:t xml:space="preserve">Các phần </w:t>
+      </w:r>
+      <w:r>
+        <w:rPr>
+          <w:rFonts w:hint="eastAsia"/>
+          <w:b/>
+          <w:bCs/>
+          <w:color w:val="auto"/>
+          <w:sz w:val="32"/>
+          <w:szCs w:val="32"/>
+        </w:rPr>
+        <w:t>đã</w:t>
+      </w:r>
+      <w:r>
+        <w:rPr>
+          <w:b/>
+          <w:bCs/>
+          <w:color w:val="auto"/>
+          <w:sz w:val="32"/>
+          <w:szCs w:val="32"/>
+        </w:rPr>
+        <w:t xml:space="preserve"> làm trong bài tập nhóm</w:t>
+      </w:r>
+    </w:p>
+    <w:p>
+      <w:pPr>
+        <w:spacing w:before="80" w:after="80" w:line="360" w:lineRule="auto"/>
+        <w:jc w:val="both"/>
+        <w:rPr>
+          <w:rFonts w:asciiTheme="majorHAnsi" w:hAnsiTheme="majorHAnsi" w:cstheme="majorHAnsi"/>
+          <w:sz w:val="26"/>
+          <w:szCs w:val="26"/>
+        </w:rPr>
+      </w:pPr>
+    </w:p>
+    <w:p>
+      <w:pPr>
+        <w:pStyle w:val="Heading2"/>
+        <w:numPr>
+          <w:ilvl w:val="0"/>
+          <w:numId w:val="9"/>
+        </w:numPr>
+        <w:spacing w:before="360" w:after="360" w:line="360" w:lineRule="auto"/>
+        <w:ind w:left="720" w:hanging="360"/>
+        <w:jc w:val="both"/>
+        <w:rPr>
+          <w:b/>
+          <w:bCs/>
+          <w:color w:val="auto"/>
+          <w:sz w:val="32"/>
+          <w:szCs w:val="32"/>
+        </w:rPr>
+      </w:pPr>
+      <w:r>
+        <w:rPr>
+          <w:b/>
+          <w:bCs/>
+          <w:color w:val="auto"/>
+          <w:sz w:val="32"/>
+          <w:szCs w:val="32"/>
+        </w:rPr>
+        <w:t xml:space="preserve">MÔ TẢ CÁC PHẦN </w:t>
+      </w:r>
+      <w:r>
+        <w:rPr>
+          <w:rFonts w:hint="eastAsia"/>
+          <w:b/>
+          <w:bCs/>
+          <w:color w:val="auto"/>
+          <w:sz w:val="32"/>
+          <w:szCs w:val="32"/>
+        </w:rPr>
+        <w:t>ĐÃ</w:t>
+      </w:r>
+      <w:r>
+        <w:rPr>
+          <w:b/>
+          <w:bCs/>
+          <w:color w:val="auto"/>
+          <w:sz w:val="32"/>
+          <w:szCs w:val="32"/>
+        </w:rPr>
+        <w:t xml:space="preserve"> LÀM TRONG BÁO CÁO CHUNG</w:t>
+      </w:r>
+    </w:p>
+    <w:p>
+      <w:pPr>
+        <w:spacing w:before="80" w:after="80" w:line="360" w:lineRule="auto"/>
+        <w:jc w:val="both"/>
+        <w:rPr>
+          <w:rFonts w:asciiTheme="majorHAnsi" w:hAnsiTheme="majorHAnsi" w:cstheme="majorHAnsi"/>
+          <w:sz w:val="26"/>
+          <w:szCs w:val="26"/>
+        </w:rPr>
+      </w:pPr>
+    </w:p>
+    <w:p>
+      <w:pPr>
+        <w:pStyle w:val="Heading2"/>
+        <w:numPr>
+          <w:ilvl w:val="0"/>
+          <w:numId w:val="9"/>
+        </w:numPr>
+        <w:spacing w:before="360" w:after="360" w:line="360" w:lineRule="auto"/>
+        <w:ind w:left="720" w:hanging="360"/>
+        <w:jc w:val="both"/>
+        <w:rPr>
+          <w:b/>
+          <w:bCs/>
+          <w:color w:val="auto"/>
+          <w:sz w:val="32"/>
+          <w:szCs w:val="32"/>
+        </w:rPr>
+      </w:pPr>
+      <w:r>
+        <w:rPr>
+          <w:b/>
+          <w:bCs/>
+          <w:color w:val="auto"/>
+          <w:sz w:val="32"/>
+          <w:szCs w:val="32"/>
+        </w:rPr>
+        <w:t xml:space="preserve">MÔ CẢ CÁC PHẦN </w:t>
+      </w:r>
+      <w:r>
+        <w:rPr>
+          <w:rFonts w:hint="eastAsia"/>
+          <w:b/>
+          <w:bCs/>
+          <w:color w:val="auto"/>
+          <w:sz w:val="32"/>
+          <w:szCs w:val="32"/>
+        </w:rPr>
+        <w:t>ĐÃ</w:t>
+      </w:r>
+      <w:r>
+        <w:rPr>
+          <w:b/>
+          <w:bCs/>
+          <w:color w:val="auto"/>
+          <w:sz w:val="32"/>
+          <w:szCs w:val="32"/>
+        </w:rPr>
+        <w:t xml:space="preserve"> LÀM TRONG BÀI TẬP NHÓM</w:t>
+      </w:r>
+    </w:p>
     <w:p/>
     <w:sectPr>
       <w:headerReference w:type="default" r:id="rId10"/>
@@ -1636,6 +2100,95 @@
     </w:lvl>
   </w:abstractNum>
   <w:abstractNum w:abstractNumId="7" w15:restartNumberingAfterBreak="0">
+    <w:nsid w:val="735A0F36"/>
+    <w:multiLevelType w:val="hybridMultilevel"/>
+    <w:tmpl w:val="AC34EEDA"/>
+    <w:lvl w:ilvl="0" w:tplc="A210D8E0">
+      <w:start w:val="1"/>
+      <w:numFmt w:val="upperRoman"/>
+      <w:lvlText w:val="%1."/>
+      <w:lvlJc w:val="left"/>
+      <w:pPr>
+        <w:ind w:left="1080" w:hanging="720"/>
+      </w:pPr>
+      <w:rPr>
+        <w:rFonts w:hint="default"/>
+      </w:rPr>
+    </w:lvl>
+    <w:lvl w:ilvl="1" w:tplc="04090019" w:tentative="1">
+      <w:start w:val="1"/>
+      <w:numFmt w:val="lowerLetter"/>
+      <w:lvlText w:val="%2."/>
+      <w:lvlJc w:val="left"/>
+      <w:pPr>
+        <w:ind w:left="1440" w:hanging="360"/>
+      </w:pPr>
+    </w:lvl>
+    <w:lvl w:ilvl="2" w:tplc="0409001B" w:tentative="1">
+      <w:start w:val="1"/>
+      <w:numFmt w:val="lowerRoman"/>
+      <w:lvlText w:val="%3."/>
+      <w:lvlJc w:val="right"/>
+      <w:pPr>
+        <w:ind w:left="2160" w:hanging="180"/>
+      </w:pPr>
+    </w:lvl>
+    <w:lvl w:ilvl="3" w:tplc="0409000F" w:tentative="1">
+      <w:start w:val="1"/>
+      <w:numFmt w:val="decimal"/>
+      <w:lvlText w:val="%4."/>
+      <w:lvlJc w:val="left"/>
+      <w:pPr>
+        <w:ind w:left="2880" w:hanging="360"/>
+      </w:pPr>
+    </w:lvl>
+    <w:lvl w:ilvl="4" w:tplc="04090019" w:tentative="1">
+      <w:start w:val="1"/>
+      <w:numFmt w:val="lowerLetter"/>
+      <w:lvlText w:val="%5."/>
+      <w:lvlJc w:val="left"/>
+      <w:pPr>
+        <w:ind w:left="3600" w:hanging="360"/>
+      </w:pPr>
+    </w:lvl>
+    <w:lvl w:ilvl="5" w:tplc="0409001B" w:tentative="1">
+      <w:start w:val="1"/>
+      <w:numFmt w:val="lowerRoman"/>
+      <w:lvlText w:val="%6."/>
+      <w:lvlJc w:val="right"/>
+      <w:pPr>
+        <w:ind w:left="4320" w:hanging="180"/>
+      </w:pPr>
+    </w:lvl>
+    <w:lvl w:ilvl="6" w:tplc="0409000F" w:tentative="1">
+      <w:start w:val="1"/>
+      <w:numFmt w:val="decimal"/>
+      <w:lvlText w:val="%7."/>
+      <w:lvlJc w:val="left"/>
+      <w:pPr>
+        <w:ind w:left="5040" w:hanging="360"/>
+      </w:pPr>
+    </w:lvl>
+    <w:lvl w:ilvl="7" w:tplc="04090019" w:tentative="1">
+      <w:start w:val="1"/>
+      <w:numFmt w:val="lowerLetter"/>
+      <w:lvlText w:val="%8."/>
+      <w:lvlJc w:val="left"/>
+      <w:pPr>
+        <w:ind w:left="5760" w:hanging="360"/>
+      </w:pPr>
+    </w:lvl>
+    <w:lvl w:ilvl="8" w:tplc="0409001B" w:tentative="1">
+      <w:start w:val="1"/>
+      <w:numFmt w:val="lowerRoman"/>
+      <w:lvlText w:val="%9."/>
+      <w:lvlJc w:val="right"/>
+      <w:pPr>
+        <w:ind w:left="6480" w:hanging="180"/>
+      </w:pPr>
+    </w:lvl>
+  </w:abstractNum>
+  <w:abstractNum w:abstractNumId="8" w15:restartNumberingAfterBreak="0">
     <w:nsid w:val="7A4A3EA8"/>
     <w:multiLevelType w:val="hybridMultilevel"/>
     <w:tmpl w:val="307A2912"/>
@@ -1769,6 +2322,9 @@
     <w:abstractNumId w:val="6"/>
   </w:num>
   <w:num w:numId="8" w16cid:durableId="745684285">
+    <w:abstractNumId w:val="8"/>
+  </w:num>
+  <w:num w:numId="9" w16cid:durableId="240985393">
     <w:abstractNumId w:val="7"/>
   </w:num>
 </w:numbering>
@@ -2183,6 +2739,49 @@
       <w:lang w:val="en-US"/>
     </w:rPr>
   </w:style>
+  <w:style w:type="paragraph" w:styleId="Heading1">
+    <w:name w:val="heading 1"/>
+    <w:basedOn w:val="Normal"/>
+    <w:next w:val="Normal"/>
+    <w:link w:val="Heading1Char"/>
+    <w:uiPriority w:val="9"/>
+    <w:qFormat/>
+    <w:rsid w:val="00F82B91"/>
+    <w:pPr>
+      <w:keepNext/>
+      <w:keepLines/>
+      <w:spacing w:before="240"/>
+      <w:outlineLvl w:val="0"/>
+    </w:pPr>
+    <w:rPr>
+      <w:rFonts w:asciiTheme="majorHAnsi" w:eastAsiaTheme="majorEastAsia" w:hAnsiTheme="majorHAnsi" w:cstheme="majorBidi"/>
+      <w:color w:val="2F5496" w:themeColor="accent1" w:themeShade="BF"/>
+      <w:sz w:val="32"/>
+      <w:szCs w:val="32"/>
+    </w:rPr>
+  </w:style>
+  <w:style w:type="paragraph" w:styleId="Heading2">
+    <w:name w:val="heading 2"/>
+    <w:basedOn w:val="Normal"/>
+    <w:next w:val="Normal"/>
+    <w:link w:val="Heading2Char"/>
+    <w:uiPriority w:val="9"/>
+    <w:unhideWhenUsed/>
+    <w:qFormat/>
+    <w:rsid w:val="00F82B91"/>
+    <w:pPr>
+      <w:keepNext/>
+      <w:keepLines/>
+      <w:spacing w:before="40"/>
+      <w:outlineLvl w:val="1"/>
+    </w:pPr>
+    <w:rPr>
+      <w:rFonts w:asciiTheme="majorHAnsi" w:eastAsiaTheme="majorEastAsia" w:hAnsiTheme="majorHAnsi" w:cstheme="majorBidi"/>
+      <w:color w:val="2F5496" w:themeColor="accent1" w:themeShade="BF"/>
+      <w:sz w:val="26"/>
+      <w:szCs w:val="26"/>
+    </w:rPr>
+  </w:style>
   <w:style w:type="character" w:default="1" w:styleId="DefaultParagraphFont">
     <w:name w:val="Default Paragraph Font"/>
     <w:uiPriority w:val="1"/>
@@ -2333,6 +2932,34 @@
       <w:rFonts w:ascii=".VnTime" w:eastAsia="Times New Roman" w:hAnsi=".VnTime" w:cs="Times New Roman"/>
       <w:sz w:val="24"/>
       <w:szCs w:val="24"/>
+      <w:lang w:val="en-US"/>
+    </w:rPr>
+  </w:style>
+  <w:style w:type="character" w:customStyle="1" w:styleId="Heading1Char">
+    <w:name w:val="Heading 1 Char"/>
+    <w:basedOn w:val="DefaultParagraphFont"/>
+    <w:link w:val="Heading1"/>
+    <w:uiPriority w:val="9"/>
+    <w:rsid w:val="00F82B91"/>
+    <w:rPr>
+      <w:rFonts w:asciiTheme="majorHAnsi" w:eastAsiaTheme="majorEastAsia" w:hAnsiTheme="majorHAnsi" w:cstheme="majorBidi"/>
+      <w:color w:val="2F5496" w:themeColor="accent1" w:themeShade="BF"/>
+      <w:sz w:val="32"/>
+      <w:szCs w:val="32"/>
+      <w:lang w:val="en-US"/>
+    </w:rPr>
+  </w:style>
+  <w:style w:type="character" w:customStyle="1" w:styleId="Heading2Char">
+    <w:name w:val="Heading 2 Char"/>
+    <w:basedOn w:val="DefaultParagraphFont"/>
+    <w:link w:val="Heading2"/>
+    <w:uiPriority w:val="9"/>
+    <w:rsid w:val="00F82B91"/>
+    <w:rPr>
+      <w:rFonts w:asciiTheme="majorHAnsi" w:eastAsiaTheme="majorEastAsia" w:hAnsiTheme="majorHAnsi" w:cstheme="majorBidi"/>
+      <w:color w:val="2F5496" w:themeColor="accent1" w:themeShade="BF"/>
+      <w:sz w:val="26"/>
+      <w:szCs w:val="26"/>
       <w:lang w:val="en-US"/>
     </w:rPr>
   </w:style>

</xml_diff>

<commit_message>
update báo cáo cựk mạnk
</commit_message>
<xml_diff>
--- a/Thu7_Nhom10_Final/Báo cáo cá nhân/3120410428_TrieuKhanhQuang.docx
+++ b/Thu7_Nhom10_Final/Báo cáo cá nhân/3120410428_TrieuKhanhQuang.docx
@@ -171,6 +171,29 @@
         <w:jc w:val="center"/>
         <w:rPr>
           <w:rFonts w:ascii="Times New Roman" w:hAnsi="Times New Roman"/>
+          <w:b/>
+          <w:sz w:val="32"/>
+          <w:szCs w:val="32"/>
+          <w:lang w:val="nl-NL"/>
+        </w:rPr>
+      </w:pPr>
+      <w:r>
+        <w:rPr>
+          <w:rFonts w:ascii="Times New Roman" w:hAnsi="Times New Roman"/>
+          <w:b/>
+          <w:sz w:val="32"/>
+          <w:szCs w:val="32"/>
+          <w:lang w:val="nl-NL"/>
+        </w:rPr>
+        <w:t>Nhóm 10</w:t>
+      </w:r>
+    </w:p>
+    <w:p>
+      <w:pPr>
+        <w:spacing w:before="80" w:after="80" w:line="360" w:lineRule="auto"/>
+        <w:jc w:val="center"/>
+        <w:rPr>
+          <w:rFonts w:ascii="Times New Roman" w:hAnsi="Times New Roman"/>
           <w:bCs/>
           <w:sz w:val="26"/>
           <w:szCs w:val="26"/>
@@ -323,24 +346,6 @@
         <w:rPr>
           <w:rFonts w:ascii="Times New Roman" w:hAnsi="Times New Roman"/>
           <w:bCs/>
-          <w:caps/>
-          <w:color w:val="000000"/>
-          <w:sz w:val="32"/>
-          <w:szCs w:val="32"/>
-          <w:lang w:val="nl-NL"/>
-        </w:rPr>
-      </w:pPr>
-    </w:p>
-    <w:p>
-      <w:pPr>
-        <w:tabs>
-          <w:tab w:val="left" w:pos="3930"/>
-        </w:tabs>
-        <w:spacing w:before="80" w:after="80" w:line="360" w:lineRule="auto"/>
-        <w:jc w:val="center"/>
-        <w:rPr>
-          <w:rFonts w:ascii="Times New Roman" w:hAnsi="Times New Roman"/>
-          <w:b/>
           <w:caps/>
           <w:color w:val="000000"/>
           <w:sz w:val="32"/>

</xml_diff>